<commit_message>
q7 left EC in
</commit_message>
<xml_diff>
--- a/CW2/Coursework 2.docx
+++ b/CW2/Coursework 2.docx
@@ -52,6 +52,9 @@
         </w:drawing>
       </w:r>
       <w:r>
+        <w:t>++</w:t>
+      </w:r>
+      <w:r>
         <w:t>1.</w:t>
       </w:r>
     </w:p>
@@ -355,6 +358,59 @@
     <w:p/>
     <w:p/>
     <w:p/>
+    <w:p>
+      <w:r>
+        <w:rPr>
+          <w:noProof/>
+        </w:rPr>
+        <w:drawing>
+          <wp:anchor distT="0" distB="0" distL="114300" distR="114300" simplePos="0" relativeHeight="251671552" behindDoc="0" locked="0" layoutInCell="1" allowOverlap="1" wp14:anchorId="213DEC7A" wp14:editId="5FA5D46B">
+            <wp:simplePos x="0" y="0"/>
+            <wp:positionH relativeFrom="column">
+              <wp:posOffset>0</wp:posOffset>
+            </wp:positionH>
+            <wp:positionV relativeFrom="paragraph">
+              <wp:posOffset>292735</wp:posOffset>
+            </wp:positionV>
+            <wp:extent cx="3781425" cy="990600"/>
+            <wp:effectExtent l="0" t="0" r="9525" b="0"/>
+            <wp:wrapSquare wrapText="bothSides"/>
+            <wp:docPr id="7" name="Picture 7"/>
+            <wp:cNvGraphicFramePr>
+              <a:graphicFrameLocks xmlns:a="http://schemas.openxmlformats.org/drawingml/2006/main" noChangeAspect="1"/>
+            </wp:cNvGraphicFramePr>
+            <a:graphic xmlns:a="http://schemas.openxmlformats.org/drawingml/2006/main">
+              <a:graphicData uri="http://schemas.openxmlformats.org/drawingml/2006/picture">
+                <pic:pic xmlns:pic="http://schemas.openxmlformats.org/drawingml/2006/picture">
+                  <pic:nvPicPr>
+                    <pic:cNvPr id="1" name=""/>
+                    <pic:cNvPicPr/>
+                  </pic:nvPicPr>
+                  <pic:blipFill>
+                    <a:blip r:embed="rId10"/>
+                    <a:stretch>
+                      <a:fillRect/>
+                    </a:stretch>
+                  </pic:blipFill>
+                  <pic:spPr>
+                    <a:xfrm>
+                      <a:off x="0" y="0"/>
+                      <a:ext cx="3781425" cy="990600"/>
+                    </a:xfrm>
+                    <a:prstGeom prst="rect">
+                      <a:avLst/>
+                    </a:prstGeom>
+                  </pic:spPr>
+                </pic:pic>
+              </a:graphicData>
+            </a:graphic>
+          </wp:anchor>
+        </w:drawing>
+      </w:r>
+    </w:p>
+    <w:p/>
+    <w:p/>
+    <w:p/>
     <w:p/>
     <w:p>
       <w:r>
@@ -362,301 +418,9 @@
       </w:r>
     </w:p>
     <w:p>
-      <w:r>
-        <w:t xml:space="preserve">Accept </w:t>
-      </w:r>
-      <w:proofErr w:type="spellStart"/>
-      <w:r>
-        <w:t>Report_file</w:t>
-      </w:r>
-      <w:proofErr w:type="spellEnd"/>
-      <w:r>
-        <w:t xml:space="preserve"> char prompt ‘Enter a file name for summary report’;</w:t>
-      </w:r>
-    </w:p>
-    <w:p>
-      <w:r>
-        <w:t xml:space="preserve">Col </w:t>
-      </w:r>
-      <w:proofErr w:type="spellStart"/>
-      <w:r>
-        <w:t>Storecode</w:t>
-      </w:r>
-      <w:proofErr w:type="spellEnd"/>
-      <w:r>
-        <w:t xml:space="preserve"> format A8 heading ‘Store Code’;</w:t>
-      </w:r>
-    </w:p>
-    <w:p>
-      <w:r>
-        <w:t>Col Description format A8 heading ‘Item Description’</w:t>
-      </w:r>
-    </w:p>
-    <w:p>
-      <w:r>
-        <w:t>Col Price format $999999.99 heading ‘Price’</w:t>
-      </w:r>
-    </w:p>
-    <w:p>
-      <w:r>
-        <w:lastRenderedPageBreak/>
-        <w:t>Col Quantity format 99999 heading ‘Quantity’</w:t>
-      </w:r>
-    </w:p>
-    <w:p>
-      <w:r>
-        <w:t>Col (Price*Quantity) format $999999.99 heading ‘Value’</w:t>
-      </w:r>
-    </w:p>
-    <w:p>
-      <w:r>
-        <w:t>Set pause off;</w:t>
-      </w:r>
-    </w:p>
-    <w:p>
-      <w:r>
-        <w:t>Set feedback off;</w:t>
-      </w:r>
-    </w:p>
-    <w:p>
-      <w:r>
-        <w:t>Set space 6;</w:t>
-      </w:r>
-    </w:p>
-    <w:p>
-      <w:r>
-        <w:t xml:space="preserve">Set </w:t>
-      </w:r>
-      <w:proofErr w:type="spellStart"/>
-      <w:r>
-        <w:t>newpage</w:t>
-      </w:r>
-      <w:proofErr w:type="spellEnd"/>
-      <w:r>
-        <w:t xml:space="preserve"> 2;</w:t>
-      </w:r>
-    </w:p>
-    <w:p>
-      <w:r>
-        <w:t xml:space="preserve">Set </w:t>
-      </w:r>
-      <w:proofErr w:type="spellStart"/>
-      <w:r>
-        <w:t>pagesize</w:t>
-      </w:r>
-      <w:proofErr w:type="spellEnd"/>
-      <w:r>
-        <w:t xml:space="preserve"> 54;</w:t>
-      </w:r>
-    </w:p>
-    <w:p>
-      <w:r>
-        <w:t xml:space="preserve">Set </w:t>
-      </w:r>
-      <w:proofErr w:type="spellStart"/>
-      <w:r>
-        <w:t>linesize</w:t>
-      </w:r>
-      <w:proofErr w:type="spellEnd"/>
-      <w:r>
-        <w:t xml:space="preserve"> 60;</w:t>
-      </w:r>
-    </w:p>
-    <w:p>
-      <w:r>
-        <w:t>Set underline =;</w:t>
-      </w:r>
-    </w:p>
-    <w:p>
-      <w:proofErr w:type="spellStart"/>
-      <w:r>
-        <w:t>Ttitle</w:t>
-      </w:r>
-      <w:proofErr w:type="spellEnd"/>
-      <w:r>
-        <w:t xml:space="preserve"> </w:t>
-      </w:r>
-      <w:proofErr w:type="spellStart"/>
-      <w:r>
-        <w:t>center</w:t>
-      </w:r>
-      <w:proofErr w:type="spellEnd"/>
-      <w:r>
-        <w:t xml:space="preserve"> ‘Current Stock value by store’ skip 2 </w:t>
-      </w:r>
-      <w:proofErr w:type="spellStart"/>
-      <w:r>
-        <w:t>center</w:t>
-      </w:r>
-      <w:proofErr w:type="spellEnd"/>
-      <w:r>
-        <w:t xml:space="preserve"> – ‘prepared by </w:t>
-      </w:r>
-      <w:proofErr w:type="gramStart"/>
-      <w:r>
-        <w:t>‘ &amp;</w:t>
-      </w:r>
-      <w:proofErr w:type="spellStart"/>
-      <w:proofErr w:type="gramEnd"/>
-      <w:r>
-        <w:t>reporting_officer</w:t>
-      </w:r>
-      <w:proofErr w:type="spellEnd"/>
-      <w:r>
-        <w:t xml:space="preserve"> </w:t>
-      </w:r>
-      <w:proofErr w:type="spellStart"/>
-      <w:r>
-        <w:t>center</w:t>
-      </w:r>
-      <w:proofErr w:type="spellEnd"/>
-      <w:r>
-        <w:t xml:space="preserve"> - &amp;</w:t>
-      </w:r>
-      <w:proofErr w:type="spellStart"/>
-      <w:r>
-        <w:t>todays_date</w:t>
-      </w:r>
-      <w:proofErr w:type="spellEnd"/>
-      <w:r>
-        <w:t xml:space="preserve"> skip 4;</w:t>
-      </w:r>
-    </w:p>
-    <w:p>
-      <w:proofErr w:type="spellStart"/>
-      <w:r>
-        <w:t>Bittle</w:t>
-      </w:r>
-      <w:proofErr w:type="spellEnd"/>
-      <w:r>
-        <w:t xml:space="preserve"> </w:t>
-      </w:r>
-      <w:proofErr w:type="spellStart"/>
-      <w:r>
-        <w:t>center</w:t>
-      </w:r>
-      <w:proofErr w:type="spellEnd"/>
-      <w:r>
-        <w:t xml:space="preserve"> format 999 </w:t>
-      </w:r>
-      <w:proofErr w:type="spellStart"/>
-      <w:r>
-        <w:t>sql.pno</w:t>
-      </w:r>
-      <w:proofErr w:type="spellEnd"/>
-      <w:r>
-        <w:t>;</w:t>
-      </w:r>
-    </w:p>
-    <w:p>
-      <w:r>
-        <w:t xml:space="preserve">Break on </w:t>
-      </w:r>
-      <w:proofErr w:type="spellStart"/>
-      <w:r>
-        <w:t>storecode</w:t>
-      </w:r>
-      <w:proofErr w:type="spellEnd"/>
-      <w:r>
-        <w:t xml:space="preserve"> skip 2 on Description skip 1 on report;</w:t>
-      </w:r>
-    </w:p>
-    <w:p>
-      <w:r>
-        <w:t>Compute sum of (price*</w:t>
-      </w:r>
-      <w:r>
-        <w:t>quantity)</w:t>
-      </w:r>
-      <w:r>
-        <w:t xml:space="preserve"> on </w:t>
-      </w:r>
-      <w:proofErr w:type="spellStart"/>
-      <w:r>
-        <w:t>storecode</w:t>
-      </w:r>
-      <w:proofErr w:type="spellEnd"/>
-      <w:r>
-        <w:t>;</w:t>
-      </w:r>
-    </w:p>
-    <w:p>
-      <w:r>
-        <w:t>Compute sum of (price*Quantity) on report;</w:t>
-      </w:r>
       <w:bookmarkStart w:id="0" w:name="_GoBack"/>
       <w:bookmarkEnd w:id="0"/>
     </w:p>
-    <w:p>
-      <w:r>
-        <w:t>Spool &amp;</w:t>
-      </w:r>
-      <w:proofErr w:type="spellStart"/>
-      <w:r>
-        <w:t>report_file</w:t>
-      </w:r>
-      <w:proofErr w:type="spellEnd"/>
-      <w:r>
-        <w:t>;</w:t>
-      </w:r>
-    </w:p>
-    <w:p>
-      <w:r>
-        <w:t xml:space="preserve">Select </w:t>
-      </w:r>
-      <w:proofErr w:type="spellStart"/>
-      <w:r>
-        <w:t>Storecode</w:t>
-      </w:r>
-      <w:proofErr w:type="spellEnd"/>
-      <w:r>
-        <w:t>, Description, price, quantity, (price*quantity)</w:t>
-      </w:r>
-    </w:p>
-    <w:p>
-      <w:r>
-        <w:t>From stocks</w:t>
-      </w:r>
-    </w:p>
-    <w:p>
-      <w:r>
-        <w:t>Order by Description;</w:t>
-      </w:r>
-    </w:p>
-    <w:p>
-      <w:r>
-        <w:t>Spool off;</w:t>
-      </w:r>
-    </w:p>
-    <w:p>
-      <w:r>
-        <w:t xml:space="preserve">Clear </w:t>
-      </w:r>
-      <w:proofErr w:type="spellStart"/>
-      <w:r>
-        <w:t>breask</w:t>
-      </w:r>
-      <w:proofErr w:type="spellEnd"/>
-      <w:r>
-        <w:t>;</w:t>
-      </w:r>
-    </w:p>
-    <w:p>
-      <w:r>
-        <w:t>Clear columns;</w:t>
-      </w:r>
-    </w:p>
-    <w:p>
-      <w:r>
-        <w:t>Clear computes;</w:t>
-      </w:r>
-    </w:p>
-    <w:p>
-      <w:r>
-        <w:t>Set pause on;</w:t>
-      </w:r>
-    </w:p>
-    <w:p/>
     <w:p/>
     <w:p/>
     <w:p/>

</xml_diff>